<commit_message>
Update docs Requirement architecture feedback
</commit_message>
<xml_diff>
--- a/docs/Notulen en Agenda/Week4 - Notulen.docx
+++ b/docs/Notulen en Agenda/Week4 - Notulen.docx
@@ -373,7 +373,6 @@
         <w:spacing w:line="240" w:lineRule="auto"/>
         <w:contextualSpacing w:val="0"/>
         <w:jc w:val="both"/>
-        <w:rPr/>
       </w:pPr>
       <w:r>
         <w:rPr>
@@ -434,32 +433,6 @@
         <w:spacing w:line="240" w:lineRule="auto"/>
         <w:contextualSpacing w:val="0"/>
         <w:jc w:val="both"/>
-      </w:pPr>
-      <w:r>
-        <w:rPr>
-          <w:rtl w:val="0"/>
-        </w:rPr>
-      </w:r>
-    </w:p>
-    <w:p>
-      <w:pPr>
-        <w:spacing w:line="240" w:lineRule="auto"/>
-        <w:contextualSpacing w:val="0"/>
-        <w:jc w:val="both"/>
-      </w:pPr>
-      <w:r>
-        <w:rPr>
-          <w:b w:val="1"/>
-          <w:sz w:val="18"/>
-          <w:szCs w:val="18"/>
-          <w:rtl w:val="0"/>
-        </w:rPr>
-        <w:br w:type="textWrapping"/>
-      </w:r>
-    </w:p>
-    <w:p>
-      <w:pPr>
-        <w:contextualSpacing w:val="0"/>
       </w:pPr>
       <w:r>
         <w:rPr>

</xml_diff>